<commit_message>
task 90 percent complete on m5 with minor bug
</commit_message>
<xml_diff>
--- a/m5_soal/[INF] MDP KAMIS E-401 Minggu 5.docx
+++ b/m5_soal/[INF] MDP KAMIS E-401 Minggu 5.docx
@@ -1,6 +1,6 @@
 
 <file path=word/document.xml><?xml version="1.0" encoding="utf-8"?>
-<w:document xmlns:wpc="http://schemas.microsoft.com/office/word/2010/wordprocessingCanvas" xmlns:cx="http://schemas.microsoft.com/office/drawing/2014/chartex" xmlns:cx1="http://schemas.microsoft.com/office/drawing/2015/9/8/chartex" xmlns:cx2="http://schemas.microsoft.com/office/drawing/2015/10/21/chartex" xmlns:cx3="http://schemas.microsoft.com/office/drawing/2016/5/9/chartex" xmlns:cx4="http://schemas.microsoft.com/office/drawing/2016/5/10/chartex" xmlns:cx5="http://schemas.microsoft.com/office/drawing/2016/5/11/chartex" xmlns:cx6="http://schemas.microsoft.com/office/drawing/2016/5/12/chartex" xmlns:cx7="http://schemas.microsoft.com/office/drawing/2016/5/13/chartex" xmlns:cx8="http://schemas.microsoft.com/office/drawing/2016/5/14/chartex" xmlns:mc="http://schemas.openxmlformats.org/markup-compatibility/2006" xmlns:aink="http://schemas.microsoft.com/office/drawing/2016/ink" xmlns:am3d="http://schemas.microsoft.com/office/drawing/2017/model3d" xmlns:o="urn:schemas-microsoft-com:office:office" xmlns:oel="http://schemas.microsoft.com/office/2019/extlst" xmlns:r="http://schemas.openxmlformats.org/officeDocument/2006/relationships" xmlns:m="http://schemas.openxmlformats.org/officeDocument/2006/math" xmlns:v="urn:schemas-microsoft-com:vml" xmlns:wp14="http://schemas.microsoft.com/office/word/2010/wordprocessingDrawing" xmlns:wp="http://schemas.openxmlformats.org/drawingml/2006/wordprocessingDrawing" xmlns:w10="urn:schemas-microsoft-com:office:word" xmlns:w="http://schemas.openxmlformats.org/wordprocessingml/2006/main" xmlns:w14="http://schemas.microsoft.com/office/word/2010/wordml" xmlns:w15="http://schemas.microsoft.com/office/word/2012/wordml" xmlns:w16cex="http://schemas.microsoft.com/office/word/2018/wordml/cex" xmlns:w16cid="http://schemas.microsoft.com/office/word/2016/wordml/cid" xmlns:w16="http://schemas.microsoft.com/office/word/2018/wordml" xmlns:w16du="http://schemas.microsoft.com/office/word/2023/wordml/word16du" xmlns:w16sdtdh="http://schemas.microsoft.com/office/word/2020/wordml/sdtdatahash" xmlns:w16sdtfl="http://schemas.microsoft.com/office/word/2024/wordml/sdtformatlock" xmlns:w16se="http://schemas.microsoft.com/office/word/2015/wordml/symex" xmlns:wpg="http://schemas.microsoft.com/office/word/2010/wordprocessingGroup" xmlns:wpi="http://schemas.microsoft.com/office/word/2010/wordprocessingInk" xmlns:wne="http://schemas.microsoft.com/office/word/2006/wordml" xmlns:wps="http://schemas.microsoft.com/office/word/2010/wordprocessingShape" mc:Ignorable="w14 w15 w16se w16cid w16 w16cex w16sdtdh w16sdtfl w16du wp14">
+<w:document xmlns:wpc="http://schemas.microsoft.com/office/word/2010/wordprocessingCanvas" xmlns:cx="http://schemas.microsoft.com/office/drawing/2014/chartex" xmlns:cx1="http://schemas.microsoft.com/office/drawing/2015/9/8/chartex" xmlns:cx2="http://schemas.microsoft.com/office/drawing/2015/10/21/chartex" xmlns:cx3="http://schemas.microsoft.com/office/drawing/2016/5/9/chartex" xmlns:cx4="http://schemas.microsoft.com/office/drawing/2016/5/10/chartex" xmlns:cx5="http://schemas.microsoft.com/office/drawing/2016/5/11/chartex" xmlns:cx6="http://schemas.microsoft.com/office/drawing/2016/5/12/chartex" xmlns:cx7="http://schemas.microsoft.com/office/drawing/2016/5/13/chartex" xmlns:cx8="http://schemas.microsoft.com/office/drawing/2016/5/14/chartex" xmlns:mc="http://schemas.openxmlformats.org/markup-compatibility/2006" xmlns:aink="http://schemas.microsoft.com/office/drawing/2016/ink" xmlns:am3d="http://schemas.microsoft.com/office/drawing/2017/model3d" xmlns:o="urn:schemas-microsoft-com:office:office" xmlns:oel="http://schemas.microsoft.com/office/2019/extlst" xmlns:r="http://schemas.openxmlformats.org/officeDocument/2006/relationships" xmlns:m="http://schemas.openxmlformats.org/officeDocument/2006/math" xmlns:v="urn:schemas-microsoft-com:vml" xmlns:wp14="http://schemas.microsoft.com/office/word/2010/wordprocessingDrawing" xmlns:wp="http://schemas.openxmlformats.org/drawingml/2006/wordprocessingDrawing" xmlns:w10="urn:schemas-microsoft-com:office:word" xmlns:w="http://schemas.openxmlformats.org/wordprocessingml/2006/main" xmlns:w14="http://schemas.microsoft.com/office/word/2010/wordml" xmlns:w15="http://schemas.microsoft.com/office/word/2012/wordml" xmlns:w16cex="http://schemas.microsoft.com/office/word/2018/wordml/cex" xmlns:w16cid="http://schemas.microsoft.com/office/word/2016/wordml/cid" xmlns:w16="http://schemas.microsoft.com/office/word/2018/wordml" xmlns:w16du="http://schemas.microsoft.com/office/word/2023/wordml/word16du" xmlns:w16sdtdh="http://schemas.microsoft.com/office/word/2020/wordml/sdtdatahash" xmlns:w16se="http://schemas.microsoft.com/office/word/2015/wordml/symex" xmlns:wpg="http://schemas.microsoft.com/office/word/2010/wordprocessingGroup" xmlns:wpi="http://schemas.microsoft.com/office/word/2010/wordprocessingInk" xmlns:wne="http://schemas.microsoft.com/office/word/2006/wordml" xmlns:wps="http://schemas.microsoft.com/office/word/2010/wordprocessingShape" mc:Ignorable="w14 w15 w16se w16cid w16 w16cex w16sdtdh w16du wp14">
   <w:body>
     <w:p>
       <w:pPr>
@@ -278,7 +278,7 @@
               </wp:anchor>
             </w:drawing>
           </mc:Choice>
-          <mc:Fallback>
+          <mc:Fallback xmlns:w16sdtfl="http://schemas.microsoft.com/office/word/2024/wordml/sdtformatlock">
             <w:pict>
               <v:shapetype w14:anchorId="4A0D06C2" id="_x0000_t32" coordsize="21600,21600" o:spt="32" o:oned="t" path="m,l21600,21600e" filled="f">
                 <v:path arrowok="t" fillok="f" o:connecttype="none"/>
@@ -608,7 +608,7 @@
               </wp:anchor>
             </w:drawing>
           </mc:Choice>
-          <mc:Fallback>
+          <mc:Fallback xmlns:w16sdtfl="http://schemas.microsoft.com/office/word/2024/wordml/sdtformatlock">
             <w:pict>
               <v:shape w14:anchorId="0F316788" id="Straight Arrow Connector 1047" o:spid="_x0000_s1026" type="#_x0000_t32" style="position:absolute;margin-left:-1pt;margin-top:1pt;width:522pt;height:.75pt;z-index:251663360;visibility:visible;mso-wrap-style:square;mso-wrap-distance-left:9pt;mso-wrap-distance-top:0;mso-wrap-distance-right:9pt;mso-wrap-distance-bottom:0;mso-position-horizontal:absolute;mso-position-horizontal-relative:text;mso-position-vertical:absolute;mso-position-vertical-relative:text" o:gfxdata="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" strokeweight="2.5pt">
                 <v:stroke startarrowwidth="narrow" startarrowlength="short" endarrowwidth="narrow" endarrowlength="short" linestyle="thinThin" joinstyle="miter"/>
@@ -1714,17 +1714,9 @@
         <w:rPr>
           <w:lang w:val="en-US"/>
         </w:rPr>
-        <w:t>.</w:t>
-      </w:r>
-      <w:proofErr w:type="gramStart"/>
-      <w:r>
-        <w:rPr>
-          <w:lang w:val="en-US"/>
-        </w:rPr>
-        <w:t>left,right</w:t>
-      </w:r>
-      <w:proofErr w:type="spellEnd"/>
-      <w:proofErr w:type="gramEnd"/>
+        <w:t>.left,right</w:t>
+      </w:r>
+      <w:proofErr w:type="spellEnd"/>
       <w:r>
         <w:rPr>
           <w:lang w:val="en-US"/>
@@ -2259,21 +2251,7 @@
         <w:rPr>
           <w:lang w:val="en-US"/>
         </w:rPr>
-        <w:t xml:space="preserve"> </w:t>
-      </w:r>
-      <w:proofErr w:type="spellStart"/>
-      <w:r>
-        <w:rPr>
-          <w:lang w:val="en-US"/>
-        </w:rPr>
-        <w:t>tombol</w:t>
-      </w:r>
-      <w:proofErr w:type="spellEnd"/>
-      <w:r>
-        <w:rPr>
-          <w:lang w:val="en-US"/>
-        </w:rPr>
-        <w:t xml:space="preserve"> reset.</w:t>
+        <w:t xml:space="preserve"> tombol reset.</w:t>
       </w:r>
     </w:p>
     <w:p>
@@ -5152,6 +5130,7 @@
       </w:pPr>
       <w:r>
         <w:rPr>
+          <w:noProof/>
           <w:color w:val="FF0000"/>
           <w:szCs w:val="24"/>
           <w:lang w:val="en-US"/>
@@ -6015,14 +5994,7 @@
           <w:szCs w:val="24"/>
           <w:lang w:val="en-US"/>
         </w:rPr>
-        <w:t xml:space="preserve"> </w:t>
-      </w:r>
-      <w:r>
-        <w:rPr>
-          <w:szCs w:val="24"/>
-          <w:lang w:val="en-US"/>
-        </w:rPr>
-        <w:t xml:space="preserve">Game </w:t>
+        <w:t xml:space="preserve"> Game </w:t>
       </w:r>
       <w:proofErr w:type="spellStart"/>
       <w:r>
@@ -7198,6 +7170,7 @@
       </w:pPr>
       <w:r>
         <w:rPr>
+          <w:noProof/>
           <w:color w:val="FF0000"/>
           <w:szCs w:val="24"/>
           <w:lang w:val="en-US"/>
@@ -8618,17 +8591,20 @@
               <w:ind w:left="0" w:hanging="2"/>
               <w:jc w:val="both"/>
               <w:rPr>
+                <w:highlight w:val="yellow"/>
                 <w:lang w:val="en-US"/>
               </w:rPr>
             </w:pPr>
             <w:r>
               <w:rPr>
+                <w:highlight w:val="yellow"/>
                 <w:lang w:val="en-US"/>
               </w:rPr>
               <w:t>0/</w:t>
             </w:r>
             <w:r>
               <w:rPr>
+                <w:highlight w:val="yellow"/>
                 <w:lang w:val="en-US"/>
               </w:rPr>
               <w:t>1</w:t>
@@ -8644,12 +8620,14 @@
               <w:ind w:left="0" w:hanging="2"/>
               <w:jc w:val="both"/>
               <w:rPr>
+                <w:highlight w:val="yellow"/>
                 <w:lang w:val="en-US"/>
               </w:rPr>
             </w:pPr>
             <w:proofErr w:type="spellStart"/>
             <w:r>
               <w:rPr>
+                <w:highlight w:val="yellow"/>
                 <w:lang w:val="en-US"/>
               </w:rPr>
               <w:t>Ukuran</w:t>
@@ -8657,6 +8635,7 @@
             <w:proofErr w:type="spellEnd"/>
             <w:r>
               <w:rPr>
+                <w:highlight w:val="yellow"/>
                 <w:lang w:val="en-US"/>
               </w:rPr>
               <w:t xml:space="preserve"> map </w:t>
@@ -8664,6 +8643,7 @@
             <w:proofErr w:type="spellStart"/>
             <w:r>
               <w:rPr>
+                <w:highlight w:val="yellow"/>
                 <w:lang w:val="en-US"/>
               </w:rPr>
               <w:t>sesuai</w:t>
@@ -8682,17 +8662,20 @@
               <w:ind w:left="0" w:hanging="2"/>
               <w:jc w:val="both"/>
               <w:rPr>
+                <w:highlight w:val="yellow"/>
                 <w:lang w:val="en-US"/>
               </w:rPr>
             </w:pPr>
             <w:r>
               <w:rPr>
+                <w:highlight w:val="yellow"/>
                 <w:lang w:val="en-US"/>
               </w:rPr>
               <w:t>0/</w:t>
             </w:r>
             <w:r>
               <w:rPr>
+                <w:highlight w:val="yellow"/>
                 <w:lang w:val="en-US"/>
               </w:rPr>
               <w:t>1</w:t>
@@ -8708,19 +8691,29 @@
               <w:ind w:leftChars="0" w:left="0" w:firstLineChars="0" w:firstLine="0"/>
               <w:jc w:val="both"/>
               <w:rPr>
+                <w:highlight w:val="yellow"/>
                 <w:lang w:val="en-US"/>
               </w:rPr>
             </w:pPr>
+            <w:r>
+              <w:rPr>
+                <w:highlight w:val="yellow"/>
+                <w:lang w:val="en-US"/>
+              </w:rPr>
+              <w:t xml:space="preserve">Dapat </w:t>
+            </w:r>
             <w:proofErr w:type="spellStart"/>
             <w:r>
               <w:rPr>
-                <w:lang w:val="en-US"/>
-              </w:rPr>
-              <w:t>Dapat</w:t>
+                <w:highlight w:val="yellow"/>
+                <w:lang w:val="en-US"/>
+              </w:rPr>
+              <w:t>pinda</w:t>
             </w:r>
             <w:proofErr w:type="spellEnd"/>
             <w:r>
               <w:rPr>
+                <w:highlight w:val="yellow"/>
                 <w:lang w:val="en-US"/>
               </w:rPr>
               <w:t xml:space="preserve"> </w:t>
@@ -8728,13 +8721,15 @@
             <w:proofErr w:type="spellStart"/>
             <w:r>
               <w:rPr>
-                <w:lang w:val="en-US"/>
-              </w:rPr>
-              <w:t>pinda</w:t>
+                <w:highlight w:val="yellow"/>
+                <w:lang w:val="en-US"/>
+              </w:rPr>
+              <w:t>ke</w:t>
             </w:r>
             <w:proofErr w:type="spellEnd"/>
             <w:r>
               <w:rPr>
+                <w:highlight w:val="yellow"/>
                 <w:lang w:val="en-US"/>
               </w:rPr>
               <w:t xml:space="preserve"> </w:t>
@@ -8742,34 +8737,23 @@
             <w:proofErr w:type="spellStart"/>
             <w:r>
               <w:rPr>
-                <w:lang w:val="en-US"/>
-              </w:rPr>
-              <w:t>ke</w:t>
+                <w:highlight w:val="yellow"/>
+                <w:lang w:val="en-US"/>
+              </w:rPr>
+              <w:t>kiri</w:t>
             </w:r>
             <w:proofErr w:type="spellEnd"/>
             <w:r>
               <w:rPr>
-                <w:lang w:val="en-US"/>
-              </w:rPr>
-              <w:t xml:space="preserve"> </w:t>
+                <w:highlight w:val="yellow"/>
+                <w:lang w:val="en-US"/>
+              </w:rPr>
+              <w:t xml:space="preserve"> dan </w:t>
             </w:r>
             <w:proofErr w:type="spellStart"/>
             <w:r>
               <w:rPr>
-                <w:lang w:val="en-US"/>
-              </w:rPr>
-              <w:t>kiri</w:t>
-            </w:r>
-            <w:proofErr w:type="spellEnd"/>
-            <w:r>
-              <w:rPr>
-                <w:lang w:val="en-US"/>
-              </w:rPr>
-              <w:t xml:space="preserve"> dan </w:t>
-            </w:r>
-            <w:proofErr w:type="spellStart"/>
-            <w:r>
-              <w:rPr>
+                <w:highlight w:val="yellow"/>
                 <w:lang w:val="en-US"/>
               </w:rPr>
               <w:t>kanan</w:t>
@@ -8839,17 +8823,20 @@
               <w:ind w:left="0" w:hanging="2"/>
               <w:jc w:val="both"/>
               <w:rPr>
+                <w:highlight w:val="yellow"/>
                 <w:lang w:val="en-US"/>
               </w:rPr>
             </w:pPr>
             <w:r>
               <w:rPr>
+                <w:highlight w:val="yellow"/>
                 <w:lang w:val="en-US"/>
               </w:rPr>
               <w:t>0/</w:t>
             </w:r>
             <w:r>
               <w:rPr>
+                <w:highlight w:val="yellow"/>
                 <w:lang w:val="en-US"/>
               </w:rPr>
               <w:t>2</w:t>
@@ -8865,11 +8852,13 @@
               <w:ind w:left="0" w:hanging="2"/>
               <w:jc w:val="both"/>
               <w:rPr>
+                <w:highlight w:val="yellow"/>
                 <w:lang w:val="en-US"/>
               </w:rPr>
             </w:pPr>
             <w:r>
               <w:rPr>
+                <w:highlight w:val="yellow"/>
                 <w:lang w:val="en-US"/>
               </w:rPr>
               <w:t xml:space="preserve">Gate </w:t>
@@ -8877,6 +8866,7 @@
             <w:proofErr w:type="spellStart"/>
             <w:r>
               <w:rPr>
+                <w:highlight w:val="yellow"/>
                 <w:lang w:val="en-US"/>
               </w:rPr>
               <w:t>dapat</w:t>
@@ -8884,6 +8874,7 @@
             <w:proofErr w:type="spellEnd"/>
             <w:r>
               <w:rPr>
+                <w:highlight w:val="yellow"/>
                 <w:lang w:val="en-US"/>
               </w:rPr>
               <w:t xml:space="preserve"> </w:t>
@@ -8891,6 +8882,7 @@
             <w:proofErr w:type="spellStart"/>
             <w:r>
               <w:rPr>
+                <w:highlight w:val="yellow"/>
                 <w:lang w:val="en-US"/>
               </w:rPr>
               <w:t>jatuh</w:t>
@@ -8898,6 +8890,7 @@
             <w:proofErr w:type="spellEnd"/>
             <w:r>
               <w:rPr>
+                <w:highlight w:val="yellow"/>
                 <w:lang w:val="en-US"/>
               </w:rPr>
               <w:t xml:space="preserve"> </w:t>
@@ -8905,6 +8898,7 @@
             <w:proofErr w:type="spellStart"/>
             <w:r>
               <w:rPr>
+                <w:highlight w:val="yellow"/>
                 <w:lang w:val="en-US"/>
               </w:rPr>
               <w:t>ke</w:t>
@@ -8912,6 +8906,7 @@
             <w:proofErr w:type="spellEnd"/>
             <w:r>
               <w:rPr>
+                <w:highlight w:val="yellow"/>
                 <w:lang w:val="en-US"/>
               </w:rPr>
               <w:t xml:space="preserve"> </w:t>
@@ -8919,6 +8914,7 @@
             <w:proofErr w:type="spellStart"/>
             <w:r>
               <w:rPr>
+                <w:highlight w:val="yellow"/>
                 <w:lang w:val="en-US"/>
               </w:rPr>
               <w:t>bawah</w:t>
@@ -8926,6 +8922,7 @@
             <w:proofErr w:type="spellEnd"/>
             <w:r>
               <w:rPr>
+                <w:highlight w:val="yellow"/>
                 <w:lang w:val="en-US"/>
               </w:rPr>
               <w:t xml:space="preserve"> </w:t>
@@ -8933,6 +8930,7 @@
             <w:proofErr w:type="spellStart"/>
             <w:r>
               <w:rPr>
+                <w:highlight w:val="yellow"/>
                 <w:lang w:val="en-US"/>
               </w:rPr>
               <w:t>berdua</w:t>
@@ -8951,11 +8949,13 @@
               <w:ind w:left="0" w:hanging="2"/>
               <w:jc w:val="both"/>
               <w:rPr>
+                <w:highlight w:val="yellow"/>
                 <w:lang w:val="en-US"/>
               </w:rPr>
             </w:pPr>
             <w:r>
               <w:rPr>
+                <w:highlight w:val="yellow"/>
                 <w:lang w:val="en-US"/>
               </w:rPr>
               <w:t>0/2</w:t>
@@ -8971,11 +8971,13 @@
               <w:ind w:left="0" w:hanging="2"/>
               <w:jc w:val="both"/>
               <w:rPr>
+                <w:highlight w:val="yellow"/>
                 <w:lang w:val="en-US"/>
               </w:rPr>
             </w:pPr>
             <w:r>
               <w:rPr>
+                <w:highlight w:val="yellow"/>
                 <w:lang w:val="en-US"/>
               </w:rPr>
               <w:t xml:space="preserve">Angka dan operator </w:t>
@@ -8983,6 +8985,7 @@
             <w:proofErr w:type="spellStart"/>
             <w:r>
               <w:rPr>
+                <w:highlight w:val="yellow"/>
                 <w:lang w:val="en-US"/>
               </w:rPr>
               <w:t>dari</w:t>
@@ -8990,6 +8993,7 @@
             <w:proofErr w:type="spellEnd"/>
             <w:r>
               <w:rPr>
+                <w:highlight w:val="yellow"/>
                 <w:lang w:val="en-US"/>
               </w:rPr>
               <w:t xml:space="preserve"> gate random</w:t>
@@ -9007,17 +9011,20 @@
               <w:ind w:left="0" w:hanging="2"/>
               <w:jc w:val="both"/>
               <w:rPr>
+                <w:highlight w:val="yellow"/>
                 <w:lang w:val="en-US"/>
               </w:rPr>
             </w:pPr>
             <w:r>
               <w:rPr>
+                <w:highlight w:val="yellow"/>
                 <w:lang w:val="en-US"/>
               </w:rPr>
               <w:t>0/</w:t>
             </w:r>
             <w:r>
               <w:rPr>
+                <w:highlight w:val="yellow"/>
                 <w:lang w:val="en-US"/>
               </w:rPr>
               <w:t>1/3</w:t>
@@ -9033,12 +9040,14 @@
               <w:ind w:left="0" w:hanging="2"/>
               <w:jc w:val="both"/>
               <w:rPr>
+                <w:highlight w:val="yellow"/>
                 <w:lang w:val="en-US"/>
               </w:rPr>
             </w:pPr>
             <w:proofErr w:type="spellStart"/>
             <w:r>
               <w:rPr>
+                <w:highlight w:val="yellow"/>
                 <w:lang w:val="en-US"/>
               </w:rPr>
               <w:t>Jumlah</w:t>
@@ -9046,6 +9055,7 @@
             <w:proofErr w:type="spellEnd"/>
             <w:r>
               <w:rPr>
+                <w:highlight w:val="yellow"/>
                 <w:lang w:val="en-US"/>
               </w:rPr>
               <w:t xml:space="preserve"> troop </w:t>
@@ -9053,6 +9063,7 @@
             <w:proofErr w:type="spellStart"/>
             <w:r>
               <w:rPr>
+                <w:highlight w:val="yellow"/>
                 <w:lang w:val="en-US"/>
               </w:rPr>
               <w:t>dapat</w:t>
@@ -9060,6 +9071,7 @@
             <w:proofErr w:type="spellEnd"/>
             <w:r>
               <w:rPr>
+                <w:highlight w:val="yellow"/>
                 <w:lang w:val="en-US"/>
               </w:rPr>
               <w:t xml:space="preserve"> </w:t>
@@ -9067,6 +9079,7 @@
             <w:proofErr w:type="spellStart"/>
             <w:r>
               <w:rPr>
+                <w:highlight w:val="yellow"/>
                 <w:lang w:val="en-US"/>
               </w:rPr>
               <w:t>berubah</w:t>
@@ -9074,6 +9087,7 @@
             <w:proofErr w:type="spellEnd"/>
             <w:r>
               <w:rPr>
+                <w:highlight w:val="yellow"/>
                 <w:lang w:val="en-US"/>
               </w:rPr>
               <w:t xml:space="preserve"> </w:t>
@@ -9081,6 +9095,7 @@
             <w:proofErr w:type="spellStart"/>
             <w:r>
               <w:rPr>
+                <w:highlight w:val="yellow"/>
                 <w:lang w:val="en-US"/>
               </w:rPr>
               <w:t>sesuai</w:t>
@@ -9088,6 +9103,7 @@
             <w:proofErr w:type="spellEnd"/>
             <w:r>
               <w:rPr>
+                <w:highlight w:val="yellow"/>
                 <w:lang w:val="en-US"/>
               </w:rPr>
               <w:t xml:space="preserve"> </w:t>
@@ -9095,6 +9111,7 @@
             <w:proofErr w:type="spellStart"/>
             <w:r>
               <w:rPr>
+                <w:highlight w:val="yellow"/>
                 <w:lang w:val="en-US"/>
               </w:rPr>
               <w:t>dengan</w:t>
@@ -9102,6 +9119,7 @@
             <w:proofErr w:type="spellEnd"/>
             <w:r>
               <w:rPr>
+                <w:highlight w:val="yellow"/>
                 <w:lang w:val="en-US"/>
               </w:rPr>
               <w:t xml:space="preserve"> gate yang </w:t>
@@ -9109,6 +9127,7 @@
             <w:proofErr w:type="spellStart"/>
             <w:r>
               <w:rPr>
+                <w:highlight w:val="yellow"/>
                 <w:lang w:val="en-US"/>
               </w:rPr>
               <w:t>disentuh</w:t>
@@ -9162,17 +9181,20 @@
               <w:ind w:left="0" w:hanging="2"/>
               <w:jc w:val="both"/>
               <w:rPr>
+                <w:highlight w:val="yellow"/>
                 <w:lang w:val="en-US"/>
               </w:rPr>
             </w:pPr>
             <w:r>
               <w:rPr>
+                <w:highlight w:val="yellow"/>
                 <w:lang w:val="en-US"/>
               </w:rPr>
               <w:t>0/</w:t>
             </w:r>
             <w:r>
               <w:rPr>
+                <w:highlight w:val="yellow"/>
                 <w:lang w:val="en-US"/>
               </w:rPr>
               <w:t>2</w:t>
@@ -9188,12 +9210,14 @@
               <w:ind w:left="0" w:hanging="2"/>
               <w:jc w:val="both"/>
               <w:rPr>
+                <w:highlight w:val="yellow"/>
                 <w:lang w:val="en-US"/>
               </w:rPr>
             </w:pPr>
             <w:proofErr w:type="spellStart"/>
             <w:r>
               <w:rPr>
+                <w:highlight w:val="yellow"/>
                 <w:lang w:val="en-US"/>
               </w:rPr>
               <w:t>Jumlah</w:t>
@@ -9201,6 +9225,7 @@
             <w:proofErr w:type="spellEnd"/>
             <w:r>
               <w:rPr>
+                <w:highlight w:val="yellow"/>
                 <w:lang w:val="en-US"/>
               </w:rPr>
               <w:t xml:space="preserve"> wave dan HP boss </w:t>
@@ -9208,6 +9233,7 @@
             <w:proofErr w:type="spellStart"/>
             <w:r>
               <w:rPr>
+                <w:highlight w:val="yellow"/>
                 <w:lang w:val="en-US"/>
               </w:rPr>
               <w:t>sesuai</w:t>
@@ -9215,6 +9241,7 @@
             <w:proofErr w:type="spellEnd"/>
             <w:r>
               <w:rPr>
+                <w:highlight w:val="yellow"/>
                 <w:lang w:val="en-US"/>
               </w:rPr>
               <w:t xml:space="preserve"> </w:t>
@@ -9222,6 +9249,7 @@
             <w:proofErr w:type="spellStart"/>
             <w:r>
               <w:rPr>
+                <w:highlight w:val="yellow"/>
                 <w:lang w:val="en-US"/>
               </w:rPr>
               <w:t>dengan</w:t>
@@ -9229,6 +9257,7 @@
             <w:proofErr w:type="spellEnd"/>
             <w:r>
               <w:rPr>
+                <w:highlight w:val="yellow"/>
                 <w:lang w:val="en-US"/>
               </w:rPr>
               <w:t xml:space="preserve"> round</w:t>
@@ -9246,17 +9275,20 @@
               <w:ind w:left="0" w:hanging="2"/>
               <w:jc w:val="both"/>
               <w:rPr>
+                <w:highlight w:val="yellow"/>
                 <w:lang w:val="en-US"/>
               </w:rPr>
             </w:pPr>
             <w:r>
               <w:rPr>
+                <w:highlight w:val="yellow"/>
                 <w:lang w:val="en-US"/>
               </w:rPr>
               <w:t>0/</w:t>
             </w:r>
             <w:r>
               <w:rPr>
+                <w:highlight w:val="yellow"/>
                 <w:lang w:val="en-US"/>
               </w:rPr>
               <w:t>1</w:t>
@@ -9272,12 +9304,14 @@
               <w:ind w:left="0" w:hanging="2"/>
               <w:jc w:val="both"/>
               <w:rPr>
+                <w:highlight w:val="yellow"/>
                 <w:lang w:val="en-US"/>
               </w:rPr>
             </w:pPr>
             <w:proofErr w:type="spellStart"/>
             <w:r>
               <w:rPr>
+                <w:highlight w:val="yellow"/>
                 <w:lang w:val="en-US"/>
               </w:rPr>
               <w:t>Terdapat</w:t>
@@ -9285,6 +9319,7 @@
             <w:proofErr w:type="spellEnd"/>
             <w:r>
               <w:rPr>
+                <w:highlight w:val="yellow"/>
                 <w:lang w:val="en-US"/>
               </w:rPr>
               <w:t xml:space="preserve"> 3 round </w:t>
@@ -9292,6 +9327,7 @@
             <w:proofErr w:type="spellStart"/>
             <w:r>
               <w:rPr>
+                <w:highlight w:val="yellow"/>
                 <w:lang w:val="en-US"/>
               </w:rPr>
               <w:t>sebelum</w:t>
@@ -9299,6 +9335,7 @@
             <w:proofErr w:type="spellEnd"/>
             <w:r>
               <w:rPr>
+                <w:highlight w:val="yellow"/>
                 <w:lang w:val="en-US"/>
               </w:rPr>
               <w:t xml:space="preserve"> game </w:t>
@@ -9306,6 +9343,7 @@
             <w:proofErr w:type="spellStart"/>
             <w:r>
               <w:rPr>
+                <w:highlight w:val="yellow"/>
                 <w:lang w:val="en-US"/>
               </w:rPr>
               <w:t>benar-benar</w:t>
@@ -9313,6 +9351,7 @@
             <w:proofErr w:type="spellEnd"/>
             <w:r>
               <w:rPr>
+                <w:highlight w:val="yellow"/>
                 <w:lang w:val="en-US"/>
               </w:rPr>
               <w:t xml:space="preserve"> </w:t>
@@ -9320,6 +9359,7 @@
             <w:proofErr w:type="spellStart"/>
             <w:r>
               <w:rPr>
+                <w:highlight w:val="yellow"/>
                 <w:lang w:val="en-US"/>
               </w:rPr>
               <w:t>berakhir</w:t>
@@ -9373,11 +9413,13 @@
               <w:ind w:left="0" w:hanging="2"/>
               <w:jc w:val="both"/>
               <w:rPr>
+                <w:highlight w:val="yellow"/>
                 <w:lang w:val="en-US"/>
               </w:rPr>
             </w:pPr>
             <w:r>
               <w:rPr>
+                <w:highlight w:val="yellow"/>
                 <w:lang w:val="en-US"/>
               </w:rPr>
               <w:t>0/2</w:t>
@@ -9393,11 +9435,13 @@
               <w:ind w:left="0" w:hanging="2"/>
               <w:jc w:val="both"/>
               <w:rPr>
+                <w:highlight w:val="yellow"/>
                 <w:lang w:val="en-US"/>
               </w:rPr>
             </w:pPr>
             <w:r>
               <w:rPr>
+                <w:highlight w:val="yellow"/>
                 <w:lang w:val="en-US"/>
               </w:rPr>
               <w:t xml:space="preserve">Player </w:t>
@@ -9405,6 +9449,7 @@
             <w:proofErr w:type="spellStart"/>
             <w:r>
               <w:rPr>
+                <w:highlight w:val="yellow"/>
                 <w:lang w:val="en-US"/>
               </w:rPr>
               <w:t>dapat</w:t>
@@ -9412,6 +9457,7 @@
             <w:proofErr w:type="spellEnd"/>
             <w:r>
               <w:rPr>
+                <w:highlight w:val="yellow"/>
                 <w:lang w:val="en-US"/>
               </w:rPr>
               <w:t xml:space="preserve"> </w:t>
@@ -9419,6 +9465,7 @@
             <w:proofErr w:type="spellStart"/>
             <w:r>
               <w:rPr>
+                <w:highlight w:val="yellow"/>
                 <w:lang w:val="en-US"/>
               </w:rPr>
               <w:t>menang</w:t>
@@ -9426,6 +9473,7 @@
             <w:proofErr w:type="spellEnd"/>
             <w:r>
               <w:rPr>
+                <w:highlight w:val="yellow"/>
                 <w:lang w:val="en-US"/>
               </w:rPr>
               <w:t xml:space="preserve"> </w:t>
@@ -9433,6 +9481,7 @@
             <w:proofErr w:type="spellStart"/>
             <w:r>
               <w:rPr>
+                <w:highlight w:val="yellow"/>
                 <w:lang w:val="en-US"/>
               </w:rPr>
               <w:t>atau</w:t>
@@ -9440,6 +9489,7 @@
             <w:proofErr w:type="spellEnd"/>
             <w:r>
               <w:rPr>
+                <w:highlight w:val="yellow"/>
                 <w:lang w:val="en-US"/>
               </w:rPr>
               <w:t xml:space="preserve"> </w:t>
@@ -9447,6 +9497,7 @@
             <w:proofErr w:type="spellStart"/>
             <w:r>
               <w:rPr>
+                <w:highlight w:val="yellow"/>
                 <w:lang w:val="en-US"/>
               </w:rPr>
               <w:t>kalah</w:t>
@@ -9454,6 +9505,7 @@
             <w:proofErr w:type="spellEnd"/>
             <w:r>
               <w:rPr>
+                <w:highlight w:val="yellow"/>
                 <w:lang w:val="en-US"/>
               </w:rPr>
               <w:t xml:space="preserve"> </w:t>
@@ -9461,6 +9513,7 @@
             <w:proofErr w:type="spellStart"/>
             <w:r>
               <w:rPr>
+                <w:highlight w:val="yellow"/>
                 <w:lang w:val="en-US"/>
               </w:rPr>
               <w:t>dengan</w:t>
@@ -9468,6 +9521,7 @@
             <w:proofErr w:type="spellEnd"/>
             <w:r>
               <w:rPr>
+                <w:highlight w:val="yellow"/>
                 <w:lang w:val="en-US"/>
               </w:rPr>
               <w:t xml:space="preserve"> </w:t>
@@ -9475,6 +9529,7 @@
             <w:proofErr w:type="spellStart"/>
             <w:r>
               <w:rPr>
+                <w:highlight w:val="yellow"/>
                 <w:lang w:val="en-US"/>
               </w:rPr>
               <w:t>benar</w:t>
@@ -9493,11 +9548,13 @@
               <w:ind w:left="0" w:hanging="2"/>
               <w:jc w:val="both"/>
               <w:rPr>
+                <w:highlight w:val="yellow"/>
                 <w:lang w:val="en-US"/>
               </w:rPr>
             </w:pPr>
             <w:r>
               <w:rPr>
+                <w:highlight w:val="yellow"/>
                 <w:lang w:val="en-US"/>
               </w:rPr>
               <w:t>0/2</w:t>
@@ -9513,11 +9570,13 @@
               <w:ind w:left="0" w:hanging="2"/>
               <w:jc w:val="both"/>
               <w:rPr>
+                <w:highlight w:val="yellow"/>
                 <w:lang w:val="en-US"/>
               </w:rPr>
             </w:pPr>
             <w:r>
               <w:rPr>
+                <w:highlight w:val="yellow"/>
                 <w:lang w:val="en-US"/>
               </w:rPr>
               <w:t xml:space="preserve">Angka </w:t>
@@ -9525,6 +9584,7 @@
             <w:proofErr w:type="spellStart"/>
             <w:r>
               <w:rPr>
+                <w:highlight w:val="yellow"/>
                 <w:lang w:val="en-US"/>
               </w:rPr>
               <w:t>dapat</w:t>
@@ -9532,6 +9592,7 @@
             <w:proofErr w:type="spellEnd"/>
             <w:r>
               <w:rPr>
+                <w:highlight w:val="yellow"/>
                 <w:lang w:val="en-US"/>
               </w:rPr>
               <w:t xml:space="preserve"> </w:t>
@@ -9539,6 +9600,7 @@
             <w:proofErr w:type="spellStart"/>
             <w:r>
               <w:rPr>
+                <w:highlight w:val="yellow"/>
                 <w:lang w:val="en-US"/>
               </w:rPr>
               <w:t>terlihat</w:t>
@@ -9546,6 +9608,7 @@
             <w:proofErr w:type="spellEnd"/>
             <w:r>
               <w:rPr>
+                <w:highlight w:val="yellow"/>
                 <w:lang w:val="en-US"/>
               </w:rPr>
               <w:t xml:space="preserve"> </w:t>
@@ -9553,6 +9616,7 @@
             <w:proofErr w:type="spellStart"/>
             <w:r>
               <w:rPr>
+                <w:highlight w:val="yellow"/>
                 <w:lang w:val="en-US"/>
               </w:rPr>
               <w:t>berkurang</w:t>
@@ -9560,6 +9624,7 @@
             <w:proofErr w:type="spellEnd"/>
             <w:r>
               <w:rPr>
+                <w:highlight w:val="yellow"/>
                 <w:lang w:val="en-US"/>
               </w:rPr>
               <w:t xml:space="preserve"> (</w:t>
@@ -9567,6 +9632,7 @@
             <w:proofErr w:type="spellStart"/>
             <w:r>
               <w:rPr>
+                <w:highlight w:val="yellow"/>
                 <w:lang w:val="en-US"/>
               </w:rPr>
               <w:t>animasi</w:t>
@@ -9574,6 +9640,7 @@
             <w:proofErr w:type="spellEnd"/>
             <w:r>
               <w:rPr>
+                <w:highlight w:val="yellow"/>
                 <w:lang w:val="en-US"/>
               </w:rPr>
               <w:t>)</w:t>
@@ -9642,17 +9709,20 @@
               <w:ind w:left="0" w:hanging="2"/>
               <w:jc w:val="both"/>
               <w:rPr>
+                <w:highlight w:val="yellow"/>
                 <w:lang w:val="en-US"/>
               </w:rPr>
             </w:pPr>
             <w:r>
               <w:rPr>
+                <w:highlight w:val="yellow"/>
                 <w:lang w:val="en-US"/>
               </w:rPr>
               <w:t>0/</w:t>
             </w:r>
             <w:r>
               <w:rPr>
+                <w:highlight w:val="yellow"/>
                 <w:lang w:val="en-US"/>
               </w:rPr>
               <w:t>2</w:t>
@@ -9668,11 +9738,13 @@
               <w:ind w:left="0" w:hanging="2"/>
               <w:jc w:val="both"/>
               <w:rPr>
+                <w:highlight w:val="yellow"/>
                 <w:lang w:val="en-US"/>
               </w:rPr>
             </w:pPr>
             <w:r>
               <w:rPr>
+                <w:highlight w:val="yellow"/>
                 <w:lang w:val="en-US"/>
               </w:rPr>
               <w:t xml:space="preserve">Cheat </w:t>
@@ -9680,6 +9752,7 @@
             <w:proofErr w:type="spellStart"/>
             <w:r>
               <w:rPr>
+                <w:highlight w:val="yellow"/>
                 <w:lang w:val="en-US"/>
               </w:rPr>
               <w:t>dapat</w:t>
@@ -9687,6 +9760,7 @@
             <w:proofErr w:type="spellEnd"/>
             <w:r>
               <w:rPr>
+                <w:highlight w:val="yellow"/>
                 <w:lang w:val="en-US"/>
               </w:rPr>
               <w:t xml:space="preserve"> </w:t>
@@ -9694,6 +9768,7 @@
             <w:proofErr w:type="spellStart"/>
             <w:r>
               <w:rPr>
+                <w:highlight w:val="yellow"/>
                 <w:lang w:val="en-US"/>
               </w:rPr>
               <w:t>jalan</w:t>
@@ -9701,6 +9776,7 @@
             <w:proofErr w:type="spellEnd"/>
             <w:r>
               <w:rPr>
+                <w:highlight w:val="yellow"/>
                 <w:lang w:val="en-US"/>
               </w:rPr>
               <w:t xml:space="preserve"> </w:t>
@@ -9708,6 +9784,7 @@
             <w:proofErr w:type="spellStart"/>
             <w:r>
               <w:rPr>
+                <w:highlight w:val="yellow"/>
                 <w:lang w:val="en-US"/>
               </w:rPr>
               <w:t>dengan</w:t>
@@ -9715,6 +9792,7 @@
             <w:proofErr w:type="spellEnd"/>
             <w:r>
               <w:rPr>
+                <w:highlight w:val="yellow"/>
                 <w:lang w:val="en-US"/>
               </w:rPr>
               <w:t xml:space="preserve"> </w:t>
@@ -9722,6 +9800,7 @@
             <w:proofErr w:type="spellStart"/>
             <w:r>
               <w:rPr>
+                <w:highlight w:val="yellow"/>
                 <w:lang w:val="en-US"/>
               </w:rPr>
               <w:t>benar</w:t>
@@ -9786,11 +9865,13 @@
               <w:ind w:left="0" w:hanging="2"/>
               <w:jc w:val="both"/>
               <w:rPr>
+                <w:highlight w:val="yellow"/>
                 <w:lang w:val="en-US"/>
               </w:rPr>
             </w:pPr>
             <w:r>
               <w:rPr>
+                <w:highlight w:val="yellow"/>
                 <w:lang w:val="en-US"/>
               </w:rPr>
               <w:t>-25/5</w:t>
@@ -9806,12 +9887,14 @@
               <w:ind w:left="0" w:hanging="2"/>
               <w:jc w:val="both"/>
               <w:rPr>
+                <w:highlight w:val="yellow"/>
                 <w:lang w:val="en-US"/>
               </w:rPr>
             </w:pPr>
             <w:proofErr w:type="spellStart"/>
             <w:r>
               <w:rPr>
+                <w:highlight w:val="yellow"/>
                 <w:lang w:val="en-US"/>
               </w:rPr>
               <w:t>Menggunakan</w:t>
@@ -9819,6 +9902,7 @@
             <w:proofErr w:type="spellEnd"/>
             <w:r>
               <w:rPr>
+                <w:highlight w:val="yellow"/>
                 <w:lang w:val="en-US"/>
               </w:rPr>
               <w:t xml:space="preserve"> </w:t>
@@ -9826,6 +9910,7 @@
             <w:proofErr w:type="spellStart"/>
             <w:r>
               <w:rPr>
+                <w:highlight w:val="yellow"/>
                 <w:lang w:val="en-US"/>
               </w:rPr>
               <w:t>viewmodel</w:t>
@@ -9844,11 +9929,13 @@
               <w:ind w:left="0" w:hanging="2"/>
               <w:jc w:val="both"/>
               <w:rPr>
+                <w:highlight w:val="yellow"/>
                 <w:lang w:val="en-US"/>
               </w:rPr>
             </w:pPr>
             <w:r>
               <w:rPr>
+                <w:highlight w:val="yellow"/>
                 <w:lang w:val="en-US"/>
               </w:rPr>
               <w:t>0/2</w:t>
@@ -9864,11 +9951,13 @@
               <w:ind w:left="0" w:hanging="2"/>
               <w:jc w:val="both"/>
               <w:rPr>
+                <w:highlight w:val="yellow"/>
                 <w:lang w:val="en-US"/>
               </w:rPr>
             </w:pPr>
             <w:r>
               <w:rPr>
+                <w:highlight w:val="yellow"/>
                 <w:lang w:val="en-US"/>
               </w:rPr>
               <w:t xml:space="preserve">Game </w:t>
@@ -9876,6 +9965,7 @@
             <w:proofErr w:type="spellStart"/>
             <w:r>
               <w:rPr>
+                <w:highlight w:val="yellow"/>
                 <w:lang w:val="en-US"/>
               </w:rPr>
               <w:t>dapat</w:t>
@@ -9883,6 +9973,7 @@
             <w:proofErr w:type="spellEnd"/>
             <w:r>
               <w:rPr>
+                <w:highlight w:val="yellow"/>
                 <w:lang w:val="en-US"/>
               </w:rPr>
               <w:t xml:space="preserve"> </w:t>
@@ -9890,6 +9981,7 @@
             <w:proofErr w:type="spellStart"/>
             <w:r>
               <w:rPr>
+                <w:highlight w:val="yellow"/>
                 <w:lang w:val="en-US"/>
               </w:rPr>
               <w:t>direstart</w:t>
@@ -10217,13 +10309,7 @@
                               <w:rPr>
                                 <w:color w:val="000000"/>
                               </w:rPr>
-                              <w:t xml:space="preserve">Penyusun </w:t>
-                            </w:r>
-                            <w:r>
-                              <w:rPr>
-                                <w:color w:val="000000"/>
-                              </w:rPr>
-                              <w:t>Soal</w:t>
+                              <w:t>Penyusun Soal</w:t>
                             </w:r>
                           </w:p>
                           <w:p>
@@ -10305,13 +10391,7 @@
                         <w:rPr>
                           <w:color w:val="000000"/>
                         </w:rPr>
-                        <w:t xml:space="preserve">Penyusun </w:t>
-                      </w:r>
-                      <w:r>
-                        <w:rPr>
-                          <w:color w:val="000000"/>
-                        </w:rPr>
-                        <w:t>Soal</w:t>
+                        <w:t>Penyusun Soal</w:t>
                       </w:r>
                     </w:p>
                     <w:p>
@@ -10586,7 +10666,7 @@
 </file>
 
 <file path=word/endnotes.xml><?xml version="1.0" encoding="utf-8"?>
-<w:endnotes xmlns:wpc="http://schemas.microsoft.com/office/word/2010/wordprocessingCanvas" xmlns:cx="http://schemas.microsoft.com/office/drawing/2014/chartex" xmlns:cx1="http://schemas.microsoft.com/office/drawing/2015/9/8/chartex" xmlns:cx2="http://schemas.microsoft.com/office/drawing/2015/10/21/chartex" xmlns:cx3="http://schemas.microsoft.com/office/drawing/2016/5/9/chartex" xmlns:cx4="http://schemas.microsoft.com/office/drawing/2016/5/10/chartex" xmlns:cx5="http://schemas.microsoft.com/office/drawing/2016/5/11/chartex" xmlns:cx6="http://schemas.microsoft.com/office/drawing/2016/5/12/chartex" xmlns:cx7="http://schemas.microsoft.com/office/drawing/2016/5/13/chartex" xmlns:cx8="http://schemas.microsoft.com/office/drawing/2016/5/14/chartex" xmlns:mc="http://schemas.openxmlformats.org/markup-compatibility/2006" xmlns:aink="http://schemas.microsoft.com/office/drawing/2016/ink" xmlns:am3d="http://schemas.microsoft.com/office/drawing/2017/model3d" xmlns:o="urn:schemas-microsoft-com:office:office" xmlns:oel="http://schemas.microsoft.com/office/2019/extlst" xmlns:r="http://schemas.openxmlformats.org/officeDocument/2006/relationships" xmlns:m="http://schemas.openxmlformats.org/officeDocument/2006/math" xmlns:v="urn:schemas-microsoft-com:vml" xmlns:wp14="http://schemas.microsoft.com/office/word/2010/wordprocessingDrawing" xmlns:wp="http://schemas.openxmlformats.org/drawingml/2006/wordprocessingDrawing" xmlns:w10="urn:schemas-microsoft-com:office:word" xmlns:w="http://schemas.openxmlformats.org/wordprocessingml/2006/main" xmlns:w14="http://schemas.microsoft.com/office/word/2010/wordml" xmlns:w15="http://schemas.microsoft.com/office/word/2012/wordml" xmlns:w16cex="http://schemas.microsoft.com/office/word/2018/wordml/cex" xmlns:w16cid="http://schemas.microsoft.com/office/word/2016/wordml/cid" xmlns:w16="http://schemas.microsoft.com/office/word/2018/wordml" xmlns:w16du="http://schemas.microsoft.com/office/word/2023/wordml/word16du" xmlns:w16sdtdh="http://schemas.microsoft.com/office/word/2020/wordml/sdtdatahash" xmlns:w16sdtfl="http://schemas.microsoft.com/office/word/2024/wordml/sdtformatlock" xmlns:w16se="http://schemas.microsoft.com/office/word/2015/wordml/symex" xmlns:wpg="http://schemas.microsoft.com/office/word/2010/wordprocessingGroup" xmlns:wpi="http://schemas.microsoft.com/office/word/2010/wordprocessingInk" xmlns:wne="http://schemas.microsoft.com/office/word/2006/wordml" xmlns:wps="http://schemas.microsoft.com/office/word/2010/wordprocessingShape" mc:Ignorable="w14 w15 w16se w16cid w16 w16cex w16sdtdh w16sdtfl w16du wp14">
+<w:endnotes xmlns:wpc="http://schemas.microsoft.com/office/word/2010/wordprocessingCanvas" xmlns:cx="http://schemas.microsoft.com/office/drawing/2014/chartex" xmlns:cx1="http://schemas.microsoft.com/office/drawing/2015/9/8/chartex" xmlns:cx2="http://schemas.microsoft.com/office/drawing/2015/10/21/chartex" xmlns:cx3="http://schemas.microsoft.com/office/drawing/2016/5/9/chartex" xmlns:cx4="http://schemas.microsoft.com/office/drawing/2016/5/10/chartex" xmlns:cx5="http://schemas.microsoft.com/office/drawing/2016/5/11/chartex" xmlns:cx6="http://schemas.microsoft.com/office/drawing/2016/5/12/chartex" xmlns:cx7="http://schemas.microsoft.com/office/drawing/2016/5/13/chartex" xmlns:cx8="http://schemas.microsoft.com/office/drawing/2016/5/14/chartex" xmlns:mc="http://schemas.openxmlformats.org/markup-compatibility/2006" xmlns:aink="http://schemas.microsoft.com/office/drawing/2016/ink" xmlns:am3d="http://schemas.microsoft.com/office/drawing/2017/model3d" xmlns:o="urn:schemas-microsoft-com:office:office" xmlns:oel="http://schemas.microsoft.com/office/2019/extlst" xmlns:r="http://schemas.openxmlformats.org/officeDocument/2006/relationships" xmlns:m="http://schemas.openxmlformats.org/officeDocument/2006/math" xmlns:v="urn:schemas-microsoft-com:vml" xmlns:wp14="http://schemas.microsoft.com/office/word/2010/wordprocessingDrawing" xmlns:wp="http://schemas.openxmlformats.org/drawingml/2006/wordprocessingDrawing" xmlns:w10="urn:schemas-microsoft-com:office:word" xmlns:w="http://schemas.openxmlformats.org/wordprocessingml/2006/main" xmlns:w14="http://schemas.microsoft.com/office/word/2010/wordml" xmlns:w15="http://schemas.microsoft.com/office/word/2012/wordml" xmlns:w16cex="http://schemas.microsoft.com/office/word/2018/wordml/cex" xmlns:w16cid="http://schemas.microsoft.com/office/word/2016/wordml/cid" xmlns:w16="http://schemas.microsoft.com/office/word/2018/wordml" xmlns:w16du="http://schemas.microsoft.com/office/word/2023/wordml/word16du" xmlns:w16sdtdh="http://schemas.microsoft.com/office/word/2020/wordml/sdtdatahash" xmlns:w16se="http://schemas.microsoft.com/office/word/2015/wordml/symex" xmlns:wpg="http://schemas.microsoft.com/office/word/2010/wordprocessingGroup" xmlns:wpi="http://schemas.microsoft.com/office/word/2010/wordprocessingInk" xmlns:wne="http://schemas.microsoft.com/office/word/2006/wordml" xmlns:wps="http://schemas.microsoft.com/office/word/2010/wordprocessingShape" mc:Ignorable="w14 w15 w16se w16cid w16 w16cex w16sdtdh w16du wp14">
   <w:endnote w:type="separator" w:id="-1">
     <w:p>
       <w:pPr>
@@ -10613,7 +10693,7 @@
 </file>
 
 <file path=word/footer1.xml><?xml version="1.0" encoding="utf-8"?>
-<w:ftr xmlns:wpc="http://schemas.microsoft.com/office/word/2010/wordprocessingCanvas" xmlns:cx="http://schemas.microsoft.com/office/drawing/2014/chartex" xmlns:cx1="http://schemas.microsoft.com/office/drawing/2015/9/8/chartex" xmlns:cx2="http://schemas.microsoft.com/office/drawing/2015/10/21/chartex" xmlns:cx3="http://schemas.microsoft.com/office/drawing/2016/5/9/chartex" xmlns:cx4="http://schemas.microsoft.com/office/drawing/2016/5/10/chartex" xmlns:cx5="http://schemas.microsoft.com/office/drawing/2016/5/11/chartex" xmlns:cx6="http://schemas.microsoft.com/office/drawing/2016/5/12/chartex" xmlns:cx7="http://schemas.microsoft.com/office/drawing/2016/5/13/chartex" xmlns:cx8="http://schemas.microsoft.com/office/drawing/2016/5/14/chartex" xmlns:mc="http://schemas.openxmlformats.org/markup-compatibility/2006" xmlns:aink="http://schemas.microsoft.com/office/drawing/2016/ink" xmlns:am3d="http://schemas.microsoft.com/office/drawing/2017/model3d" xmlns:o="urn:schemas-microsoft-com:office:office" xmlns:oel="http://schemas.microsoft.com/office/2019/extlst" xmlns:r="http://schemas.openxmlformats.org/officeDocument/2006/relationships" xmlns:m="http://schemas.openxmlformats.org/officeDocument/2006/math" xmlns:v="urn:schemas-microsoft-com:vml" xmlns:wp14="http://schemas.microsoft.com/office/word/2010/wordprocessingDrawing" xmlns:wp="http://schemas.openxmlformats.org/drawingml/2006/wordprocessingDrawing" xmlns:w10="urn:schemas-microsoft-com:office:word" xmlns:w="http://schemas.openxmlformats.org/wordprocessingml/2006/main" xmlns:w14="http://schemas.microsoft.com/office/word/2010/wordml" xmlns:w15="http://schemas.microsoft.com/office/word/2012/wordml" xmlns:w16cex="http://schemas.microsoft.com/office/word/2018/wordml/cex" xmlns:w16cid="http://schemas.microsoft.com/office/word/2016/wordml/cid" xmlns:w16="http://schemas.microsoft.com/office/word/2018/wordml" xmlns:w16du="http://schemas.microsoft.com/office/word/2023/wordml/word16du" xmlns:w16sdtdh="http://schemas.microsoft.com/office/word/2020/wordml/sdtdatahash" xmlns:w16sdtfl="http://schemas.microsoft.com/office/word/2024/wordml/sdtformatlock" xmlns:w16se="http://schemas.microsoft.com/office/word/2015/wordml/symex" xmlns:wpg="http://schemas.microsoft.com/office/word/2010/wordprocessingGroup" xmlns:wpi="http://schemas.microsoft.com/office/word/2010/wordprocessingInk" xmlns:wne="http://schemas.microsoft.com/office/word/2006/wordml" xmlns:wps="http://schemas.microsoft.com/office/word/2010/wordprocessingShape" mc:Ignorable="w14 w15 w16se w16cid w16 w16cex w16sdtdh w16sdtfl w16du wp14">
+<w:ftr xmlns:wpc="http://schemas.microsoft.com/office/word/2010/wordprocessingCanvas" xmlns:cx="http://schemas.microsoft.com/office/drawing/2014/chartex" xmlns:cx1="http://schemas.microsoft.com/office/drawing/2015/9/8/chartex" xmlns:cx2="http://schemas.microsoft.com/office/drawing/2015/10/21/chartex" xmlns:cx3="http://schemas.microsoft.com/office/drawing/2016/5/9/chartex" xmlns:cx4="http://schemas.microsoft.com/office/drawing/2016/5/10/chartex" xmlns:cx5="http://schemas.microsoft.com/office/drawing/2016/5/11/chartex" xmlns:cx6="http://schemas.microsoft.com/office/drawing/2016/5/12/chartex" xmlns:cx7="http://schemas.microsoft.com/office/drawing/2016/5/13/chartex" xmlns:cx8="http://schemas.microsoft.com/office/drawing/2016/5/14/chartex" xmlns:mc="http://schemas.openxmlformats.org/markup-compatibility/2006" xmlns:aink="http://schemas.microsoft.com/office/drawing/2016/ink" xmlns:am3d="http://schemas.microsoft.com/office/drawing/2017/model3d" xmlns:o="urn:schemas-microsoft-com:office:office" xmlns:oel="http://schemas.microsoft.com/office/2019/extlst" xmlns:r="http://schemas.openxmlformats.org/officeDocument/2006/relationships" xmlns:m="http://schemas.openxmlformats.org/officeDocument/2006/math" xmlns:v="urn:schemas-microsoft-com:vml" xmlns:wp14="http://schemas.microsoft.com/office/word/2010/wordprocessingDrawing" xmlns:wp="http://schemas.openxmlformats.org/drawingml/2006/wordprocessingDrawing" xmlns:w10="urn:schemas-microsoft-com:office:word" xmlns:w="http://schemas.openxmlformats.org/wordprocessingml/2006/main" xmlns:w14="http://schemas.microsoft.com/office/word/2010/wordml" xmlns:w15="http://schemas.microsoft.com/office/word/2012/wordml" xmlns:w16cex="http://schemas.microsoft.com/office/word/2018/wordml/cex" xmlns:w16cid="http://schemas.microsoft.com/office/word/2016/wordml/cid" xmlns:w16="http://schemas.microsoft.com/office/word/2018/wordml" xmlns:w16du="http://schemas.microsoft.com/office/word/2023/wordml/word16du" xmlns:w16sdtdh="http://schemas.microsoft.com/office/word/2020/wordml/sdtdatahash" xmlns:w16se="http://schemas.microsoft.com/office/word/2015/wordml/symex" xmlns:wpg="http://schemas.microsoft.com/office/word/2010/wordprocessingGroup" xmlns:wpi="http://schemas.microsoft.com/office/word/2010/wordprocessingInk" xmlns:wne="http://schemas.microsoft.com/office/word/2006/wordml" xmlns:wps="http://schemas.microsoft.com/office/word/2010/wordprocessingShape" mc:Ignorable="w14 w15 w16se w16cid w16 w16cex w16sdtdh w16du wp14">
   <w:p>
     <w:pPr>
       <w:pBdr>
@@ -10689,7 +10769,7 @@
 </file>
 
 <file path=word/footnotes.xml><?xml version="1.0" encoding="utf-8"?>
-<w:footnotes xmlns:wpc="http://schemas.microsoft.com/office/word/2010/wordprocessingCanvas" xmlns:cx="http://schemas.microsoft.com/office/drawing/2014/chartex" xmlns:cx1="http://schemas.microsoft.com/office/drawing/2015/9/8/chartex" xmlns:cx2="http://schemas.microsoft.com/office/drawing/2015/10/21/chartex" xmlns:cx3="http://schemas.microsoft.com/office/drawing/2016/5/9/chartex" xmlns:cx4="http://schemas.microsoft.com/office/drawing/2016/5/10/chartex" xmlns:cx5="http://schemas.microsoft.com/office/drawing/2016/5/11/chartex" xmlns:cx6="http://schemas.microsoft.com/office/drawing/2016/5/12/chartex" xmlns:cx7="http://schemas.microsoft.com/office/drawing/2016/5/13/chartex" xmlns:cx8="http://schemas.microsoft.com/office/drawing/2016/5/14/chartex" xmlns:mc="http://schemas.openxmlformats.org/markup-compatibility/2006" xmlns:aink="http://schemas.microsoft.com/office/drawing/2016/ink" xmlns:am3d="http://schemas.microsoft.com/office/drawing/2017/model3d" xmlns:o="urn:schemas-microsoft-com:office:office" xmlns:oel="http://schemas.microsoft.com/office/2019/extlst" xmlns:r="http://schemas.openxmlformats.org/officeDocument/2006/relationships" xmlns:m="http://schemas.openxmlformats.org/officeDocument/2006/math" xmlns:v="urn:schemas-microsoft-com:vml" xmlns:wp14="http://schemas.microsoft.com/office/word/2010/wordprocessingDrawing" xmlns:wp="http://schemas.openxmlformats.org/drawingml/2006/wordprocessingDrawing" xmlns:w10="urn:schemas-microsoft-com:office:word" xmlns:w="http://schemas.openxmlformats.org/wordprocessingml/2006/main" xmlns:w14="http://schemas.microsoft.com/office/word/2010/wordml" xmlns:w15="http://schemas.microsoft.com/office/word/2012/wordml" xmlns:w16cex="http://schemas.microsoft.com/office/word/2018/wordml/cex" xmlns:w16cid="http://schemas.microsoft.com/office/word/2016/wordml/cid" xmlns:w16="http://schemas.microsoft.com/office/word/2018/wordml" xmlns:w16du="http://schemas.microsoft.com/office/word/2023/wordml/word16du" xmlns:w16sdtdh="http://schemas.microsoft.com/office/word/2020/wordml/sdtdatahash" xmlns:w16sdtfl="http://schemas.microsoft.com/office/word/2024/wordml/sdtformatlock" xmlns:w16se="http://schemas.microsoft.com/office/word/2015/wordml/symex" xmlns:wpg="http://schemas.microsoft.com/office/word/2010/wordprocessingGroup" xmlns:wpi="http://schemas.microsoft.com/office/word/2010/wordprocessingInk" xmlns:wne="http://schemas.microsoft.com/office/word/2006/wordml" xmlns:wps="http://schemas.microsoft.com/office/word/2010/wordprocessingShape" mc:Ignorable="w14 w15 w16se w16cid w16 w16cex w16sdtdh w16sdtfl w16du wp14">
+<w:footnotes xmlns:wpc="http://schemas.microsoft.com/office/word/2010/wordprocessingCanvas" xmlns:cx="http://schemas.microsoft.com/office/drawing/2014/chartex" xmlns:cx1="http://schemas.microsoft.com/office/drawing/2015/9/8/chartex" xmlns:cx2="http://schemas.microsoft.com/office/drawing/2015/10/21/chartex" xmlns:cx3="http://schemas.microsoft.com/office/drawing/2016/5/9/chartex" xmlns:cx4="http://schemas.microsoft.com/office/drawing/2016/5/10/chartex" xmlns:cx5="http://schemas.microsoft.com/office/drawing/2016/5/11/chartex" xmlns:cx6="http://schemas.microsoft.com/office/drawing/2016/5/12/chartex" xmlns:cx7="http://schemas.microsoft.com/office/drawing/2016/5/13/chartex" xmlns:cx8="http://schemas.microsoft.com/office/drawing/2016/5/14/chartex" xmlns:mc="http://schemas.openxmlformats.org/markup-compatibility/2006" xmlns:aink="http://schemas.microsoft.com/office/drawing/2016/ink" xmlns:am3d="http://schemas.microsoft.com/office/drawing/2017/model3d" xmlns:o="urn:schemas-microsoft-com:office:office" xmlns:oel="http://schemas.microsoft.com/office/2019/extlst" xmlns:r="http://schemas.openxmlformats.org/officeDocument/2006/relationships" xmlns:m="http://schemas.openxmlformats.org/officeDocument/2006/math" xmlns:v="urn:schemas-microsoft-com:vml" xmlns:wp14="http://schemas.microsoft.com/office/word/2010/wordprocessingDrawing" xmlns:wp="http://schemas.openxmlformats.org/drawingml/2006/wordprocessingDrawing" xmlns:w10="urn:schemas-microsoft-com:office:word" xmlns:w="http://schemas.openxmlformats.org/wordprocessingml/2006/main" xmlns:w14="http://schemas.microsoft.com/office/word/2010/wordml" xmlns:w15="http://schemas.microsoft.com/office/word/2012/wordml" xmlns:w16cex="http://schemas.microsoft.com/office/word/2018/wordml/cex" xmlns:w16cid="http://schemas.microsoft.com/office/word/2016/wordml/cid" xmlns:w16="http://schemas.microsoft.com/office/word/2018/wordml" xmlns:w16du="http://schemas.microsoft.com/office/word/2023/wordml/word16du" xmlns:w16sdtdh="http://schemas.microsoft.com/office/word/2020/wordml/sdtdatahash" xmlns:w16se="http://schemas.microsoft.com/office/word/2015/wordml/symex" xmlns:wpg="http://schemas.microsoft.com/office/word/2010/wordprocessingGroup" xmlns:wpi="http://schemas.microsoft.com/office/word/2010/wordprocessingInk" xmlns:wne="http://schemas.microsoft.com/office/word/2006/wordml" xmlns:wps="http://schemas.microsoft.com/office/word/2010/wordprocessingShape" mc:Ignorable="w14 w15 w16se w16cid w16 w16cex w16sdtdh w16du wp14">
   <w:footnote w:type="separator" w:id="-1">
     <w:p>
       <w:pPr>
@@ -10716,7 +10796,7 @@
 </file>
 
 <file path=word/numbering.xml><?xml version="1.0" encoding="utf-8"?>
-<w:numbering xmlns:wpc="http://schemas.microsoft.com/office/word/2010/wordprocessingCanvas" xmlns:cx="http://schemas.microsoft.com/office/drawing/2014/chartex" xmlns:cx1="http://schemas.microsoft.com/office/drawing/2015/9/8/chartex" xmlns:cx2="http://schemas.microsoft.com/office/drawing/2015/10/21/chartex" xmlns:cx3="http://schemas.microsoft.com/office/drawing/2016/5/9/chartex" xmlns:cx4="http://schemas.microsoft.com/office/drawing/2016/5/10/chartex" xmlns:cx5="http://schemas.microsoft.com/office/drawing/2016/5/11/chartex" xmlns:cx6="http://schemas.microsoft.com/office/drawing/2016/5/12/chartex" xmlns:cx7="http://schemas.microsoft.com/office/drawing/2016/5/13/chartex" xmlns:cx8="http://schemas.microsoft.com/office/drawing/2016/5/14/chartex" xmlns:mc="http://schemas.openxmlformats.org/markup-compatibility/2006" xmlns:aink="http://schemas.microsoft.com/office/drawing/2016/ink" xmlns:am3d="http://schemas.microsoft.com/office/drawing/2017/model3d" xmlns:o="urn:schemas-microsoft-com:office:office" xmlns:oel="http://schemas.microsoft.com/office/2019/extlst" xmlns:r="http://schemas.openxmlformats.org/officeDocument/2006/relationships" xmlns:m="http://schemas.openxmlformats.org/officeDocument/2006/math" xmlns:v="urn:schemas-microsoft-com:vml" xmlns:wp14="http://schemas.microsoft.com/office/word/2010/wordprocessingDrawing" xmlns:wp="http://schemas.openxmlformats.org/drawingml/2006/wordprocessingDrawing" xmlns:w10="urn:schemas-microsoft-com:office:word" xmlns:w="http://schemas.openxmlformats.org/wordprocessingml/2006/main" xmlns:w14="http://schemas.microsoft.com/office/word/2010/wordml" xmlns:w15="http://schemas.microsoft.com/office/word/2012/wordml" xmlns:w16cex="http://schemas.microsoft.com/office/word/2018/wordml/cex" xmlns:w16cid="http://schemas.microsoft.com/office/word/2016/wordml/cid" xmlns:w16="http://schemas.microsoft.com/office/word/2018/wordml" xmlns:w16du="http://schemas.microsoft.com/office/word/2023/wordml/word16du" xmlns:w16sdtdh="http://schemas.microsoft.com/office/word/2020/wordml/sdtdatahash" xmlns:w16sdtfl="http://schemas.microsoft.com/office/word/2024/wordml/sdtformatlock" xmlns:w16se="http://schemas.microsoft.com/office/word/2015/wordml/symex" xmlns:wpg="http://schemas.microsoft.com/office/word/2010/wordprocessingGroup" xmlns:wpi="http://schemas.microsoft.com/office/word/2010/wordprocessingInk" xmlns:wne="http://schemas.microsoft.com/office/word/2006/wordml" xmlns:wps="http://schemas.microsoft.com/office/word/2010/wordprocessingShape" mc:Ignorable="w14 w15 w16se w16cid w16 w16cex w16sdtdh w16sdtfl w16du wp14">
+<w:numbering xmlns:wpc="http://schemas.microsoft.com/office/word/2010/wordprocessingCanvas" xmlns:cx="http://schemas.microsoft.com/office/drawing/2014/chartex" xmlns:cx1="http://schemas.microsoft.com/office/drawing/2015/9/8/chartex" xmlns:cx2="http://schemas.microsoft.com/office/drawing/2015/10/21/chartex" xmlns:cx3="http://schemas.microsoft.com/office/drawing/2016/5/9/chartex" xmlns:cx4="http://schemas.microsoft.com/office/drawing/2016/5/10/chartex" xmlns:cx5="http://schemas.microsoft.com/office/drawing/2016/5/11/chartex" xmlns:cx6="http://schemas.microsoft.com/office/drawing/2016/5/12/chartex" xmlns:cx7="http://schemas.microsoft.com/office/drawing/2016/5/13/chartex" xmlns:cx8="http://schemas.microsoft.com/office/drawing/2016/5/14/chartex" xmlns:mc="http://schemas.openxmlformats.org/markup-compatibility/2006" xmlns:aink="http://schemas.microsoft.com/office/drawing/2016/ink" xmlns:am3d="http://schemas.microsoft.com/office/drawing/2017/model3d" xmlns:o="urn:schemas-microsoft-com:office:office" xmlns:oel="http://schemas.microsoft.com/office/2019/extlst" xmlns:r="http://schemas.openxmlformats.org/officeDocument/2006/relationships" xmlns:m="http://schemas.openxmlformats.org/officeDocument/2006/math" xmlns:v="urn:schemas-microsoft-com:vml" xmlns:wp14="http://schemas.microsoft.com/office/word/2010/wordprocessingDrawing" xmlns:wp="http://schemas.openxmlformats.org/drawingml/2006/wordprocessingDrawing" xmlns:w10="urn:schemas-microsoft-com:office:word" xmlns:w="http://schemas.openxmlformats.org/wordprocessingml/2006/main" xmlns:w14="http://schemas.microsoft.com/office/word/2010/wordml" xmlns:w15="http://schemas.microsoft.com/office/word/2012/wordml" xmlns:w16cex="http://schemas.microsoft.com/office/word/2018/wordml/cex" xmlns:w16cid="http://schemas.microsoft.com/office/word/2016/wordml/cid" xmlns:w16="http://schemas.microsoft.com/office/word/2018/wordml" xmlns:w16du="http://schemas.microsoft.com/office/word/2023/wordml/word16du" xmlns:w16sdtdh="http://schemas.microsoft.com/office/word/2020/wordml/sdtdatahash" xmlns:w16se="http://schemas.microsoft.com/office/word/2015/wordml/symex" xmlns:wpg="http://schemas.microsoft.com/office/word/2010/wordprocessingGroup" xmlns:wpi="http://schemas.microsoft.com/office/word/2010/wordprocessingInk" xmlns:wne="http://schemas.microsoft.com/office/word/2006/wordml" xmlns:wps="http://schemas.microsoft.com/office/word/2010/wordprocessingShape" mc:Ignorable="w14 w15 w16se w16cid w16 w16cex w16sdtdh w16du wp14">
   <w:abstractNum w:abstractNumId="0" w15:restartNumberingAfterBreak="0">
     <w:nsid w:val="05BE06CE"/>
     <w:multiLevelType w:val="hybridMultilevel"/>
@@ -12512,7 +12592,7 @@
 </file>
 
 <file path=word/styles.xml><?xml version="1.0" encoding="utf-8"?>
-<w:styles xmlns:mc="http://schemas.openxmlformats.org/markup-compatibility/2006" xmlns:r="http://schemas.openxmlformats.org/officeDocument/2006/relationships" xmlns:w="http://schemas.openxmlformats.org/wordprocessingml/2006/main" xmlns:w14="http://schemas.microsoft.com/office/word/2010/wordml" xmlns:w15="http://schemas.microsoft.com/office/word/2012/wordml" xmlns:w16cex="http://schemas.microsoft.com/office/word/2018/wordml/cex" xmlns:w16cid="http://schemas.microsoft.com/office/word/2016/wordml/cid" xmlns:w16="http://schemas.microsoft.com/office/word/2018/wordml" xmlns:w16du="http://schemas.microsoft.com/office/word/2023/wordml/word16du" xmlns:w16sdtdh="http://schemas.microsoft.com/office/word/2020/wordml/sdtdatahash" xmlns:w16sdtfl="http://schemas.microsoft.com/office/word/2024/wordml/sdtformatlock" xmlns:w16se="http://schemas.microsoft.com/office/word/2015/wordml/symex" mc:Ignorable="w14 w15 w16se w16cid w16 w16cex w16sdtdh w16sdtfl w16du">
+<w:styles xmlns:mc="http://schemas.openxmlformats.org/markup-compatibility/2006" xmlns:r="http://schemas.openxmlformats.org/officeDocument/2006/relationships" xmlns:w="http://schemas.openxmlformats.org/wordprocessingml/2006/main" xmlns:w14="http://schemas.microsoft.com/office/word/2010/wordml" xmlns:w15="http://schemas.microsoft.com/office/word/2012/wordml" xmlns:w16cex="http://schemas.microsoft.com/office/word/2018/wordml/cex" xmlns:w16cid="http://schemas.microsoft.com/office/word/2016/wordml/cid" xmlns:w16="http://schemas.microsoft.com/office/word/2018/wordml" xmlns:w16du="http://schemas.microsoft.com/office/word/2023/wordml/word16du" xmlns:w16sdtdh="http://schemas.microsoft.com/office/word/2020/wordml/sdtdatahash" xmlns:w16se="http://schemas.microsoft.com/office/word/2015/wordml/symex" mc:Ignorable="w14 w15 w16se w16cid w16 w16cex w16sdtdh w16du">
   <w:docDefaults>
     <w:rPrDefault>
       <w:rPr>
@@ -13670,28 +13750,28 @@
 </file>
 
 <file path=customXml/item1.xml><?xml version="1.0" encoding="utf-8"?>
-<b:Sources xmlns:b="http://schemas.openxmlformats.org/officeDocument/2006/bibliography" xmlns="http://schemas.openxmlformats.org/officeDocument/2006/bibliography" SelectedStyle="\APASixthEditionOfficeOnline.xsl" StyleName="APA" Version="6"/>
-</file>
-
-<file path=customXml/item2.xml><?xml version="1.0" encoding="utf-8"?>
 <go:gDocsCustomXmlDataStorage xmlns:go="http://customooxmlschemas.google.com/" xmlns:r="http://schemas.openxmlformats.org/officeDocument/2006/relationships">
   <go:docsCustomData xmlns:go="http://customooxmlschemas.google.com/" roundtripDataSignature="AMtx7mglxtEHMAY2RJWHRnZNeFWg8AfxAg==">AMUW2mUpZ6uiIWMe3gnStQMw5fUgSWhi5pgqDCd+GkOWHHcOM78pUV1E5NqLMk/dBHQil93wccOpH895iKeZSl2NPwaaO++3AL0i6cXE7KtsIj+JLm2kn3E=</go:docsCustomData>
 </go:gDocsCustomXmlDataStorage>
 </file>
 
-<file path=customXml/itemProps1.xml><?xml version="1.0" encoding="utf-8"?>
-<ds:datastoreItem xmlns:ds="http://schemas.openxmlformats.org/officeDocument/2006/customXml" ds:itemID="{40B1ECDE-1B82-4425-AE97-233E4FAFDFD5}">
-  <ds:schemaRefs>
-    <ds:schemaRef ds:uri="http://schemas.openxmlformats.org/officeDocument/2006/bibliography"/>
-  </ds:schemaRefs>
-</ds:datastoreItem>
+<file path=customXml/item2.xml><?xml version="1.0" encoding="utf-8"?>
+<b:Sources xmlns:b="http://schemas.openxmlformats.org/officeDocument/2006/bibliography" xmlns="http://schemas.openxmlformats.org/officeDocument/2006/bibliography" SelectedStyle="\APASixthEditionOfficeOnline.xsl" StyleName="APA" Version="6"/>
 </file>
 
-<file path=customXml/itemProps2.xml><?xml version="1.0" encoding="utf-8"?>
+<file path=customXml/itemProps1.xml><?xml version="1.0" encoding="utf-8"?>
 <ds:datastoreItem xmlns:ds="http://schemas.openxmlformats.org/officeDocument/2006/customXml" ds:itemID="{11111111-1234-1234-1234-123412341234}">
   <ds:schemaRefs>
     <ds:schemaRef ds:uri="http://customooxmlschemas.google.com/"/>
     <ds:schemaRef ds:uri="http://schemas.openxmlformats.org/officeDocument/2006/relationships"/>
   </ds:schemaRefs>
 </ds:datastoreItem>
+</file>
+
+<file path=customXml/itemProps2.xml><?xml version="1.0" encoding="utf-8"?>
+<ds:datastoreItem xmlns:ds="http://schemas.openxmlformats.org/officeDocument/2006/customXml" ds:itemID="{40B1ECDE-1B82-4425-AE97-233E4FAFDFD5}">
+  <ds:schemaRefs>
+    <ds:schemaRef ds:uri="http://schemas.openxmlformats.org/officeDocument/2006/bibliography"/>
+  </ds:schemaRefs>
+</ds:datastoreItem>
 </file>
</xml_diff>